<commit_message>
Find actual activation date: update solution file
</commit_message>
<xml_diff>
--- a/topics/find-actual-activation-date/docs/find-actual-activation-date-solutions.docx
+++ b/topics/find-actual-activation-date/docs/find-actual-activation-date-solutions.docx
@@ -1714,13 +1714,6 @@
           <w:szCs w:val="30"/>
         </w:rPr>
         <w:br/>
-      </w:r>
-      <w:r>
-        <w:rPr>
-          <w:rFonts w:ascii="Times New Roman" w:eastAsia="Times New Roman" w:hAnsi="Times New Roman" w:cs="Times New Roman"/>
-          <w:sz w:val="24"/>
-          <w:szCs w:val="30"/>
-        </w:rPr>
         <w:t>O(N + N/K * (K</w:t>
       </w:r>
       <w:r>
@@ -3023,15 +3016,7 @@
           <w:sz w:val="24"/>
           <w:szCs w:val="30"/>
         </w:rPr>
-        <w:t>validateData</w:t>
-      </w:r>
-      <w:r>
-        <w:rPr>
-          <w:rFonts w:ascii="Times New Roman" w:eastAsia="Times New Roman" w:hAnsi="Times New Roman" w:cs="Times New Roman"/>
-          <w:sz w:val="24"/>
-          <w:szCs w:val="30"/>
-        </w:rPr>
-        <w:t xml:space="preserve"> </w:t>
+        <w:t xml:space="preserve">validateData </w:t>
       </w:r>
       <w:r>
         <w:rPr>
@@ -3233,8 +3218,6 @@
         </w:rPr>
         <w:t>fast-csv</w:t>
       </w:r>
-      <w:bookmarkStart w:id="0" w:name="_GoBack"/>
-      <w:bookmarkEnd w:id="0"/>
     </w:p>
     <w:p>
       <w:pPr>
@@ -3605,7 +3588,18 @@
           <w:sz w:val="24"/>
           <w:szCs w:val="30"/>
         </w:rPr>
-        <w:t>docker compose up</w:t>
+        <w:t>docker-</w:t>
+      </w:r>
+      <w:bookmarkStart w:id="0" w:name="_GoBack"/>
+      <w:bookmarkEnd w:id="0"/>
+      <w:r>
+        <w:rPr>
+          <w:rFonts w:ascii="Times New Roman" w:eastAsia="Times New Roman" w:hAnsi="Times New Roman" w:cs="Times New Roman"/>
+          <w:b/>
+          <w:sz w:val="24"/>
+          <w:szCs w:val="30"/>
+        </w:rPr>
+        <w:t>compose up</w:t>
       </w:r>
     </w:p>
     <w:p>
@@ -4528,6 +4522,7 @@
   <w:style w:type="character" w:default="1" w:styleId="DefaultParagraphFont">
     <w:name w:val="Default Paragraph Font"/>
     <w:uiPriority w:val="1"/>
+    <w:semiHidden/>
     <w:unhideWhenUsed/>
   </w:style>
   <w:style w:type="table" w:default="1" w:styleId="TableNormal">

</xml_diff>

<commit_message>
Find actual activation date: update documents
</commit_message>
<xml_diff>
--- a/topics/find-actual-activation-date/docs/find-actual-activation-date-solutions.docx
+++ b/topics/find-actual-activation-date/docs/find-actual-activation-date-solutions.docx
@@ -247,8 +247,18 @@
           <w:sz w:val="24"/>
           <w:szCs w:val="24"/>
         </w:rPr>
-        <w:t>List of transaction. Each contains: phone number, activation date, deactivation date (can be empty)</w:t>
-      </w:r>
+        <w:t>List of transaction. Each contains: phone number, activation date, deactivation date (can be empty</w:t>
+      </w:r>
+      <w:proofErr w:type="gramStart"/>
+      <w:r>
+        <w:rPr>
+          <w:rFonts w:ascii="Times New Roman" w:eastAsia="Times New Roman" w:hAnsi="Times New Roman" w:cs="Times New Roman"/>
+          <w:sz w:val="24"/>
+          <w:szCs w:val="24"/>
+        </w:rPr>
+        <w:t>)</w:t>
+      </w:r>
+      <w:proofErr w:type="gramEnd"/>
       <w:r>
         <w:rPr>
           <w:rFonts w:ascii="Times New Roman" w:eastAsia="Times New Roman" w:hAnsi="Times New Roman" w:cs="Times New Roman"/>
@@ -342,7 +352,24 @@
           <w:szCs w:val="24"/>
         </w:rPr>
         <w:tab/>
-        <w:t>activation: '2018-09-01',</w:t>
+      </w:r>
+      <w:proofErr w:type="gramStart"/>
+      <w:r>
+        <w:rPr>
+          <w:rFonts w:ascii="Times New Roman" w:eastAsia="Times New Roman" w:hAnsi="Times New Roman" w:cs="Times New Roman"/>
+          <w:sz w:val="24"/>
+          <w:szCs w:val="24"/>
+        </w:rPr>
+        <w:t>activation</w:t>
+      </w:r>
+      <w:proofErr w:type="gramEnd"/>
+      <w:r>
+        <w:rPr>
+          <w:rFonts w:ascii="Times New Roman" w:eastAsia="Times New Roman" w:hAnsi="Times New Roman" w:cs="Times New Roman"/>
+          <w:sz w:val="24"/>
+          <w:szCs w:val="24"/>
+        </w:rPr>
+        <w:t>: '2018-09-01',</w:t>
       </w:r>
     </w:p>
     <w:p>
@@ -371,7 +398,24 @@
           <w:szCs w:val="24"/>
         </w:rPr>
         <w:tab/>
-        <w:t>deactivation: '2018-10-01'</w:t>
+      </w:r>
+      <w:proofErr w:type="gramStart"/>
+      <w:r>
+        <w:rPr>
+          <w:rFonts w:ascii="Times New Roman" w:eastAsia="Times New Roman" w:hAnsi="Times New Roman" w:cs="Times New Roman"/>
+          <w:sz w:val="24"/>
+          <w:szCs w:val="24"/>
+        </w:rPr>
+        <w:t>deactivation</w:t>
+      </w:r>
+      <w:proofErr w:type="gramEnd"/>
+      <w:r>
+        <w:rPr>
+          <w:rFonts w:ascii="Times New Roman" w:eastAsia="Times New Roman" w:hAnsi="Times New Roman" w:cs="Times New Roman"/>
+          <w:sz w:val="24"/>
+          <w:szCs w:val="24"/>
+        </w:rPr>
+        <w:t>: '2018-10-01'</w:t>
       </w:r>
     </w:p>
     <w:p>
@@ -460,7 +504,24 @@
           <w:szCs w:val="24"/>
         </w:rPr>
         <w:tab/>
-        <w:t>activation: '2018-10-01',</w:t>
+      </w:r>
+      <w:proofErr w:type="gramStart"/>
+      <w:r>
+        <w:rPr>
+          <w:rFonts w:ascii="Times New Roman" w:eastAsia="Times New Roman" w:hAnsi="Times New Roman" w:cs="Times New Roman"/>
+          <w:sz w:val="24"/>
+          <w:szCs w:val="24"/>
+        </w:rPr>
+        <w:t>activation</w:t>
+      </w:r>
+      <w:proofErr w:type="gramEnd"/>
+      <w:r>
+        <w:rPr>
+          <w:rFonts w:ascii="Times New Roman" w:eastAsia="Times New Roman" w:hAnsi="Times New Roman" w:cs="Times New Roman"/>
+          <w:sz w:val="24"/>
+          <w:szCs w:val="24"/>
+        </w:rPr>
+        <w:t>: '2018-10-01',</w:t>
       </w:r>
     </w:p>
     <w:p>
@@ -489,7 +550,24 @@
           <w:szCs w:val="24"/>
         </w:rPr>
         <w:tab/>
-        <w:t>deactivation: '2018-11-01'</w:t>
+      </w:r>
+      <w:proofErr w:type="gramStart"/>
+      <w:r>
+        <w:rPr>
+          <w:rFonts w:ascii="Times New Roman" w:eastAsia="Times New Roman" w:hAnsi="Times New Roman" w:cs="Times New Roman"/>
+          <w:sz w:val="24"/>
+          <w:szCs w:val="24"/>
+        </w:rPr>
+        <w:t>deactivation</w:t>
+      </w:r>
+      <w:proofErr w:type="gramEnd"/>
+      <w:r>
+        <w:rPr>
+          <w:rFonts w:ascii="Times New Roman" w:eastAsia="Times New Roman" w:hAnsi="Times New Roman" w:cs="Times New Roman"/>
+          <w:sz w:val="24"/>
+          <w:szCs w:val="24"/>
+        </w:rPr>
+        <w:t>: '2018-11-01'</w:t>
       </w:r>
     </w:p>
     <w:p>
@@ -695,13 +773,23 @@
           <w:szCs w:val="30"/>
         </w:rPr>
       </w:pPr>
-      <w:r>
-        <w:rPr>
-          <w:rFonts w:ascii="Times New Roman" w:eastAsia="Times New Roman" w:hAnsi="Times New Roman" w:cs="Times New Roman"/>
-          <w:sz w:val="24"/>
-          <w:szCs w:val="30"/>
-        </w:rPr>
-        <w:t>if the deactivation date of the previous transaction is more than 1 month older than the activation date of the current one, it means that we have an owner-transfer transaction. So the current one is first transaction of the latest owner, we should reassign the actual activation date by  this activation date and stop</w:t>
+      <w:proofErr w:type="gramStart"/>
+      <w:r>
+        <w:rPr>
+          <w:rFonts w:ascii="Times New Roman" w:eastAsia="Times New Roman" w:hAnsi="Times New Roman" w:cs="Times New Roman"/>
+          <w:sz w:val="24"/>
+          <w:szCs w:val="30"/>
+        </w:rPr>
+        <w:t>if</w:t>
+      </w:r>
+      <w:proofErr w:type="gramEnd"/>
+      <w:r>
+        <w:rPr>
+          <w:rFonts w:ascii="Times New Roman" w:eastAsia="Times New Roman" w:hAnsi="Times New Roman" w:cs="Times New Roman"/>
+          <w:sz w:val="24"/>
+          <w:szCs w:val="30"/>
+        </w:rPr>
+        <w:t xml:space="preserve"> the deactivation date of the previous transaction is more than 1 month older than the activation date of the current one, it means that we have an owner-transfer transaction. So the current one is first transaction of the latest owner, we should reassign the actual activation date by  this activation date and stop</w:t>
       </w:r>
     </w:p>
     <w:p>
@@ -1414,8 +1502,18 @@
           <w:sz w:val="24"/>
           <w:szCs w:val="30"/>
         </w:rPr>
-        <w:t>average number of transactions regarding to one phone number (number of records regarding to one phone number)</w:t>
-      </w:r>
+        <w:t>average number of transactions regarding to one phone number (number of records regarding to one phone number</w:t>
+      </w:r>
+      <w:proofErr w:type="gramStart"/>
+      <w:r>
+        <w:rPr>
+          <w:rFonts w:ascii="Times New Roman" w:eastAsia="Times New Roman" w:hAnsi="Times New Roman" w:cs="Times New Roman"/>
+          <w:sz w:val="24"/>
+          <w:szCs w:val="30"/>
+        </w:rPr>
+        <w:t>)</w:t>
+      </w:r>
+      <w:proofErr w:type="gramEnd"/>
       <w:r>
         <w:rPr>
           <w:rFonts w:ascii="Times New Roman" w:eastAsia="Times New Roman" w:hAnsi="Times New Roman" w:cs="Times New Roman"/>
@@ -1714,7 +1812,24 @@
           <w:szCs w:val="30"/>
         </w:rPr>
         <w:br/>
-        <w:t>O(N + N/K * (K</w:t>
+      </w:r>
+      <w:proofErr w:type="gramStart"/>
+      <w:r>
+        <w:rPr>
+          <w:rFonts w:ascii="Times New Roman" w:eastAsia="Times New Roman" w:hAnsi="Times New Roman" w:cs="Times New Roman"/>
+          <w:sz w:val="24"/>
+          <w:szCs w:val="30"/>
+        </w:rPr>
+        <w:t>O(</w:t>
+      </w:r>
+      <w:proofErr w:type="gramEnd"/>
+      <w:r>
+        <w:rPr>
+          <w:rFonts w:ascii="Times New Roman" w:eastAsia="Times New Roman" w:hAnsi="Times New Roman" w:cs="Times New Roman"/>
+          <w:sz w:val="24"/>
+          <w:szCs w:val="30"/>
+        </w:rPr>
+        <w:t>N + N/K * (K</w:t>
       </w:r>
       <w:r>
         <w:rPr>
@@ -3218,6 +3333,76 @@
         </w:rPr>
         <w:t>fast-csv</w:t>
       </w:r>
+      <w:r>
+        <w:rPr>
+          <w:rFonts w:ascii="Times New Roman" w:eastAsia="Times New Roman" w:hAnsi="Times New Roman" w:cs="Times New Roman"/>
+          <w:b/>
+          <w:sz w:val="24"/>
+          <w:szCs w:val="30"/>
+        </w:rPr>
+        <w:br/>
+      </w:r>
+      <w:r>
+        <w:rPr>
+          <w:rFonts w:ascii="Times New Roman" w:eastAsia="Times New Roman" w:hAnsi="Times New Roman" w:cs="Times New Roman"/>
+          <w:b/>
+          <w:sz w:val="24"/>
+          <w:szCs w:val="30"/>
+        </w:rPr>
+        <w:br/>
+      </w:r>
+      <w:bookmarkStart w:id="0" w:name="_GoBack"/>
+      <w:bookmarkEnd w:id="0"/>
+      <w:r>
+        <w:rPr>
+          <w:rFonts w:ascii="Times New Roman" w:eastAsia="Times New Roman" w:hAnsi="Times New Roman" w:cs="Times New Roman"/>
+          <w:b/>
+          <w:noProof/>
+          <w:sz w:val="30"/>
+          <w:szCs w:val="30"/>
+        </w:rPr>
+        <w:drawing>
+          <wp:inline distT="0" distB="0" distL="0" distR="0">
+            <wp:extent cx="5943600" cy="2460625"/>
+            <wp:effectExtent l="0" t="0" r="0" b="0"/>
+            <wp:docPr id="1" name="Picture 1"/>
+            <wp:cNvGraphicFramePr>
+              <a:graphicFrameLocks xmlns:a="http://schemas.openxmlformats.org/drawingml/2006/main" noChangeAspect="1"/>
+            </wp:cNvGraphicFramePr>
+            <a:graphic xmlns:a="http://schemas.openxmlformats.org/drawingml/2006/main">
+              <a:graphicData uri="http://schemas.openxmlformats.org/drawingml/2006/picture">
+                <pic:pic xmlns:pic="http://schemas.openxmlformats.org/drawingml/2006/picture">
+                  <pic:nvPicPr>
+                    <pic:cNvPr id="1" name="structure.jpg"/>
+                    <pic:cNvPicPr/>
+                  </pic:nvPicPr>
+                  <pic:blipFill>
+                    <a:blip r:embed="rId6">
+                      <a:extLst>
+                        <a:ext uri="{28A0092B-C50C-407E-A947-70E740481C1C}">
+                          <a14:useLocalDpi xmlns:a14="http://schemas.microsoft.com/office/drawing/2010/main" val="0"/>
+                        </a:ext>
+                      </a:extLst>
+                    </a:blip>
+                    <a:stretch>
+                      <a:fillRect/>
+                    </a:stretch>
+                  </pic:blipFill>
+                  <pic:spPr>
+                    <a:xfrm>
+                      <a:off x="0" y="0"/>
+                      <a:ext cx="5943600" cy="2460625"/>
+                    </a:xfrm>
+                    <a:prstGeom prst="rect">
+                      <a:avLst/>
+                    </a:prstGeom>
+                  </pic:spPr>
+                </pic:pic>
+              </a:graphicData>
+            </a:graphic>
+          </wp:inline>
+        </w:drawing>
+      </w:r>
     </w:p>
     <w:p>
       <w:pPr>
@@ -3502,7 +3687,24 @@
           <w:szCs w:val="30"/>
         </w:rPr>
         <w:br/>
-        <w:t>docker image:</w:t>
+      </w:r>
+      <w:proofErr w:type="gramStart"/>
+      <w:r>
+        <w:rPr>
+          <w:rFonts w:ascii="Times New Roman" w:eastAsia="Times New Roman" w:hAnsi="Times New Roman" w:cs="Times New Roman"/>
+          <w:sz w:val="24"/>
+          <w:szCs w:val="30"/>
+        </w:rPr>
+        <w:t>docker</w:t>
+      </w:r>
+      <w:proofErr w:type="gramEnd"/>
+      <w:r>
+        <w:rPr>
+          <w:rFonts w:ascii="Times New Roman" w:eastAsia="Times New Roman" w:hAnsi="Times New Roman" w:cs="Times New Roman"/>
+          <w:sz w:val="24"/>
+          <w:szCs w:val="30"/>
+        </w:rPr>
+        <w:t xml:space="preserve"> image:</w:t>
       </w:r>
       <w:r>
         <w:rPr>
@@ -3513,7 +3715,7 @@
         </w:rPr>
         <w:t xml:space="preserve"> </w:t>
       </w:r>
-      <w:hyperlink r:id="rId6" w:history="1">
+      <w:hyperlink r:id="rId7" w:history="1">
         <w:r>
           <w:rPr>
             <w:rStyle w:val="Hyperlink"/>
@@ -3554,6 +3756,7 @@
           <w:sz w:val="24"/>
           <w:szCs w:val="30"/>
         </w:rPr>
+        <w:lastRenderedPageBreak/>
         <w:br/>
       </w:r>
       <w:r>
@@ -3590,8 +3793,6 @@
         </w:rPr>
         <w:t>docker-</w:t>
       </w:r>
-      <w:bookmarkStart w:id="0" w:name="_GoBack"/>
-      <w:bookmarkEnd w:id="0"/>
       <w:r>
         <w:rPr>
           <w:rFonts w:ascii="Times New Roman" w:eastAsia="Times New Roman" w:hAnsi="Times New Roman" w:cs="Times New Roman"/>

</xml_diff>